<commit_message>
Remove index-meca.zip from the gh-pages branch
</commit_message>
<xml_diff>
--- a/thesis/index.docx
+++ b/thesis/index.docx
@@ -357,7 +357,7 @@
     </w:p>
     <w:bookmarkEnd w:id="22"/>
     <w:bookmarkEnd w:id="23"/>
-    <w:bookmarkStart w:id="46" w:name="methods"/>
+    <w:bookmarkStart w:id="48" w:name="methods"/>
     <w:p>
       <w:pPr>
         <w:pStyle w:val="Heading1"/>
@@ -544,7 +544,25 @@
         <w:t xml:space="preserve">[ref, aknowledge].</w:t>
       </w:r>
     </w:p>
-    <w:bookmarkStart w:id="26" w:name="downloading-data-and-project-structure"/>
+    <w:bookmarkStart w:id="24" w:name="initial-exploration-with-hicexplorer"/>
+    <w:p>
+      <w:pPr>
+        <w:pStyle w:val="Heading2"/>
+      </w:pPr>
+      <w:r>
+        <w:t xml:space="preserve">Initial Exploration with HiCExplorer</w:t>
+      </w:r>
+    </w:p>
+    <w:p>
+      <w:pPr>
+        <w:pStyle w:val="FirstParagraph"/>
+      </w:pPr>
+      <w:r>
+        <w:t xml:space="preserve">Here moves most of the text about HiCExplorer…</w:t>
+      </w:r>
+    </w:p>
+    <w:bookmarkEnd w:id="24"/>
+    <w:bookmarkStart w:id="27" w:name="downloading-data-and-project-structure"/>
     <w:p>
       <w:pPr>
         <w:pStyle w:val="Heading2"/>
@@ -621,7 +639,7 @@
       <w:tr>
         <w:tc>
           <w:tcPr/>
-          <w:bookmarkStart w:id="25" w:name="tbl-runtable-summary"/>
+          <w:bookmarkStart w:id="26" w:name="tbl-runtable-summary"/>
           <w:p>
             <w:pPr>
               <w:jc w:val="center"/>
@@ -635,7 +653,7 @@
               <w:t xml:space="preserve">Table 1: Summary of the data accessions used in this analysis</w:t>
             </w:r>
           </w:p>
-          <w:bookmarkStart w:id="24" w:name="T_55add"/>
+          <w:bookmarkStart w:id="25" w:name="T_55add"/>
           <w:tbl>
             <w:tblPr>
               <w:tblStyle w:val="Table"/>
@@ -1025,14 +1043,14 @@
               </w:tc>
             </w:tr>
           </w:tbl>
-          <w:bookmarkEnd w:id="24"/>
           <w:bookmarkEnd w:id="25"/>
+          <w:bookmarkEnd w:id="26"/>
           <w:p/>
         </w:tc>
       </w:tr>
     </w:tbl>
-    <w:bookmarkEnd w:id="26"/>
-    <w:bookmarkStart w:id="45" w:name="handling-coolers-or-preparing-coolers"/>
+    <w:bookmarkEnd w:id="27"/>
+    <w:bookmarkStart w:id="47" w:name="handling-coolers-or-preparing-coolers"/>
     <w:p>
       <w:pPr>
         <w:pStyle w:val="Heading2"/>
@@ -1054,7 +1072,7 @@
       <w:tr>
         <w:tc>
           <w:tcPr/>
-          <w:bookmarkStart w:id="30" w:name="fig-flowchart-handling-coolers"/>
+          <w:bookmarkStart w:id="31" w:name="fig-flowchart-handling-coolers"/>
           <w:p>
             <w:pPr>
               <w:pStyle w:val="Compact"/>
@@ -1065,18 +1083,18 @@
                 <wp:inline>
                   <wp:extent cx="5334000" cy="939762"/>
                   <wp:effectExtent b="0" l="0" r="0" t="0"/>
-                  <wp:docPr descr="" title="" id="28" name="Picture"/>
+                  <wp:docPr descr="" title="" id="29" name="Picture"/>
                   <a:graphic>
                     <a:graphicData uri="http://schemas.openxmlformats.org/drawingml/2006/picture">
                       <pic:pic>
                         <pic:nvPicPr>
-                          <pic:cNvPr descr="illustrations/placeholder2000x360.png" id="29" name="Picture"/>
+                          <pic:cNvPr descr="illustrations/placeholder2000x360.png" id="30" name="Picture"/>
                           <pic:cNvPicPr>
                             <a:picLocks noChangeArrowheads="1" noChangeAspect="1"/>
                           </pic:cNvPicPr>
                         </pic:nvPicPr>
                         <pic:blipFill>
-                          <a:blip r:embed="rId27"/>
+                          <a:blip r:embed="rId28"/>
                           <a:stretch>
                             <a:fillRect/>
                           </a:stretch>
@@ -1143,11 +1161,11 @@
               <w:t xml:space="preserve">. The first 6 steps were done with a Probably BioRender or Inkscape.</w:t>
             </w:r>
           </w:p>
-          <w:bookmarkEnd w:id="30"/>
+          <w:bookmarkEnd w:id="31"/>
         </w:tc>
       </w:tr>
     </w:tbl>
-    <w:bookmarkStart w:id="38" w:name="the-gwf-workflow-targets"/>
+    <w:bookmarkStart w:id="40" w:name="the-gwf-workflow-targets"/>
     <w:p>
       <w:pPr>
         <w:pStyle w:val="Heading3"/>
@@ -1196,7 +1214,7 @@
         <w:t xml:space="preserve">workflow was created to handle the first part of the data processing, and each accesion number (read pair, mate pair) from the Hi-C sequencing was processed in parallel, so their execution was independent from each other.</w:t>
       </w:r>
     </w:p>
-    <w:bookmarkStart w:id="31" w:name="downloading-the-reads"/>
+    <w:bookmarkStart w:id="32" w:name="downloading-the-reads"/>
     <w:p>
       <w:pPr>
         <w:pStyle w:val="Heading4"/>
@@ -1243,8 +1261,8 @@
         <w:t xml:space="preserve">files.</w:t>
       </w:r>
     </w:p>
-    <w:bookmarkEnd w:id="31"/>
-    <w:bookmarkStart w:id="32" w:name="handling-the-reference"/>
+    <w:bookmarkEnd w:id="32"/>
+    <w:bookmarkStart w:id="33" w:name="handling-the-reference"/>
     <w:p>
       <w:pPr>
         <w:pStyle w:val="Heading4"/>
@@ -1561,9 +1579,24 @@
       <w:r>
         <w:t xml:space="preserve">to use.</w:t>
       </w:r>
-    </w:p>
-    <w:bookmarkEnd w:id="32"/>
-    <w:bookmarkStart w:id="33" w:name="mapping-hi-c-reads"/>
+      <w:r>
+        <w:t xml:space="preserve"> </w:t>
+      </w:r>
+      <w:r>
+        <w:rPr>
+          <w:rStyle w:val="VerbatimChar"/>
+        </w:rPr>
+        <w:t xml:space="preserve">--large-index</w:t>
+      </w:r>
+      <w:r>
+        <w:t xml:space="preserve"> </w:t>
+      </w:r>
+      <w:r>
+        <w:t xml:space="preserve">creates the special indexing format required for large genomes such as macaque.</w:t>
+      </w:r>
+    </w:p>
+    <w:bookmarkEnd w:id="33"/>
+    <w:bookmarkStart w:id="35" w:name="mapping-hi-c-reads"/>
     <w:p>
       <w:pPr>
         <w:pStyle w:val="Heading4"/>
@@ -1646,6 +1679,24 @@
           <w:b/>
           <w:bCs/>
         </w:rPr>
+        <w:t xml:space="preserve">General Approach</w:t>
+      </w:r>
+      <w:r>
+        <w:t xml:space="preserve"> </w:t>
+      </w:r>
+      <w:r>
+        <w:t xml:space="preserve">The main difference between Hi-C libraries and standard paired-end libraries is the high fraction of chimeric reads in Hi-C. As a contact pair is crosslinked and ligated before sequencing, chimeric reads occur as a feature, and standard mapping techniques seeks to filter out this type of reads [ref]. Thus, we need specialized tools for rescuing chimeric reads.</w:t>
+      </w:r>
+    </w:p>
+    <w:p>
+      <w:pPr>
+        <w:pStyle w:val="BodyText"/>
+      </w:pPr>
+      <w:r>
+        <w:rPr>
+          <w:b/>
+          <w:bCs/>
+        </w:rPr>
         <w:t xml:space="preserve">Reproduction</w:t>
       </w:r>
       <w:r>
@@ -1664,7 +1715,7 @@
         <w:t xml:space="preserve"> </w:t>
       </w:r>
       <w:r>
-        <w:t xml:space="preserve">with both</w:t>
+        <w:t xml:space="preserve">with either</w:t>
       </w:r>
       <w:r>
         <w:t xml:space="preserve"> </w:t>
@@ -1680,7 +1731,7 @@
         <w:t xml:space="preserve"> </w:t>
       </w:r>
       <w:r>
-        <w:t xml:space="preserve">and</w:t>
+        <w:t xml:space="preserve">or</w:t>
       </w:r>
       <w:r>
         <w:t xml:space="preserve"> </w:t>
@@ -1706,7 +1757,7 @@
         <w:t xml:space="preserve">HiC-Pro</w:t>
       </w:r>
       <w:r>
-        <w:t xml:space="preserve">. Hic-Pro uses bowtie2 in end-to-end mode, followed by remapping of 5’-ends of the unmapped reads to rescue chimeric fragments along with another approach. I argue that even though we are trying to reproduce results, it is nonsensical to use methods that are not state-of-the-art. That said, either widely used method should produce similar results.</w:t>
+        <w:t xml:space="preserve">. Hic-Pro uses bowtie2 in end-to-end mode, followed by remapping of 5’-ends of the unmapped reads to rescue chimeric fragments along with another approach. I argue that even when trying to reproduce results, it is nonsensical to use methods that are not state-of-the-art. The HiC-Pro pipeline stops at a normalized contact map, and is thus not sufficient for downstream analysis.</w:t>
       </w:r>
     </w:p>
     <w:p>
@@ -1724,7 +1775,7 @@
         <w:t xml:space="preserve"> </w:t>
       </w:r>
       <w:r>
-        <w:t xml:space="preserve">(since 2019)</w:t>
+        <w:t xml:space="preserve">(since Wang et al. 2019)</w:t>
       </w:r>
     </w:p>
     <w:p>
@@ -1742,7 +1793,79 @@
         <w:t xml:space="preserve"> </w:t>
       </w:r>
       <w:r>
-        <w:t xml:space="preserve">Initially, recommendations from HiCExplorer were used. According to their documentation [ref] it is crucial to 1) align reads locally, as Hi-C has a higher fraction of reads that are chimeric, and 2) mapping mates separately to mitigate some of the heuristics made by aligners for standard paired-end libraries. However, the resulting files were incompatible with the</w:t>
+        <w:t xml:space="preserve">Initially, recommendations from HiCExplorer were used. According to their documentation [ref] it is crucial to 1) align reads locally, and 2) map mates separately. They recommend either of</w:t>
+      </w:r>
+      <w:r>
+        <w:t xml:space="preserve"> </w:t>
+      </w:r>
+      <w:r>
+        <w:rPr>
+          <w:rStyle w:val="VerbatimChar"/>
+        </w:rPr>
+        <w:t xml:space="preserve">bwa</w:t>
+      </w:r>
+      <w:r>
+        <w:t xml:space="preserve"> </w:t>
+      </w:r>
+      <w:r>
+        <w:t xml:space="preserve">or</w:t>
+      </w:r>
+      <w:r>
+        <w:t xml:space="preserve"> </w:t>
+      </w:r>
+      <w:r>
+        <w:rPr>
+          <w:rStyle w:val="VerbatimChar"/>
+        </w:rPr>
+        <w:t xml:space="preserve">bowtie2</w:t>
+      </w:r>
+      <w:r>
+        <w:t xml:space="preserve">, so I tested both with their recommended settings.</w:t>
+      </w:r>
+      <w:r>
+        <w:t xml:space="preserve"> </w:t>
+      </w:r>
+      <w:r>
+        <w:rPr>
+          <w:rStyle w:val="VerbatimChar"/>
+        </w:rPr>
+        <w:t xml:space="preserve">bowtie2</w:t>
+      </w:r>
+      <w:r>
+        <w:t xml:space="preserve"> </w:t>
+      </w:r>
+      <w:r>
+        <w:t xml:space="preserve">turned out to be a lot more resource-intensive and to produce almost no mapped reads [ref sup-fig-bowtie2-stats], so I suspect some settings was not set correctly. The mapped reads was converted to a Hi-C Matrix with</w:t>
+      </w:r>
+      <w:r>
+        <w:t xml:space="preserve"> </w:t>
+      </w:r>
+      <w:r>
+        <w:rPr>
+          <w:i/>
+          <w:iCs/>
+        </w:rPr>
+        <w:t xml:space="preserve">HiCExplorers</w:t>
+      </w:r>
+      <w:r>
+        <w:t xml:space="preserve"> </w:t>
+      </w:r>
+      <w:r>
+        <w:rPr>
+          <w:rStyle w:val="VerbatimChar"/>
+        </w:rPr>
+        <w:t xml:space="preserve">hicBuildMatrix</w:t>
+      </w:r>
+      <w:r>
+        <w:t xml:space="preserve">, which is extremely memory-intensive.</w:t>
+      </w:r>
+    </w:p>
+    <w:p>
+      <w:pPr>
+        <w:pStyle w:val="BodyText"/>
+      </w:pPr>
+      <w:r>
+        <w:t xml:space="preserve">However, the resulting files were incompatible with the</w:t>
       </w:r>
       <w:r>
         <w:t xml:space="preserve"> </w:t>
@@ -1835,11 +1958,97 @@
         <w:t xml:space="preserve"> </w:t>
       </w:r>
       <w:r>
-        <w:t xml:space="preserve">never mentions the</w:t>
-      </w:r>
-    </w:p>
-    <w:bookmarkEnd w:id="33"/>
-    <w:bookmarkStart w:id="35" w:name="pair-and-sort-the-reads"/>
+        <w:t xml:space="preserve">never mentions any problems with aligning the Hi-C reads, they just provide an example using</w:t>
+      </w:r>
+      <w:r>
+        <w:t xml:space="preserve"> </w:t>
+      </w:r>
+      <w:r>
+        <w:rPr>
+          <w:rStyle w:val="VerbatimChar"/>
+        </w:rPr>
+        <w:t xml:space="preserve">bwa mem</w:t>
+      </w:r>
+      <w:r>
+        <w:t xml:space="preserve"> </w:t>
+      </w:r>
+      <w:r>
+        <w:t xml:space="preserve">with the</w:t>
+      </w:r>
+      <w:r>
+        <w:t xml:space="preserve"> </w:t>
+      </w:r>
+      <w:r>
+        <w:rPr>
+          <w:rStyle w:val="VerbatimChar"/>
+        </w:rPr>
+        <w:t xml:space="preserve">-P</w:t>
+      </w:r>
+      <w:r>
+        <w:t xml:space="preserve"> </w:t>
+      </w:r>
+      <w:r>
+        <w:t xml:space="preserve">option set, which activates the Smith-Waterman [ref] algorithm to rescue missing hits. The documentation of</w:t>
+      </w:r>
+      <w:r>
+        <w:t xml:space="preserve"> </w:t>
+      </w:r>
+      <w:r>
+        <w:rPr>
+          <w:rStyle w:val="VerbatimChar"/>
+        </w:rPr>
+        <w:t xml:space="preserve">bwa</w:t>
+      </w:r>
+      <w:r>
+        <w:t xml:space="preserve"> </w:t>
+      </w:r>
+      <w:hyperlink r:id="rId34">
+        <w:r>
+          <w:rPr>
+            <w:rStyle w:val="Hyperlink"/>
+          </w:rPr>
+          <w:t xml:space="preserve">ref</w:t>
+        </w:r>
+      </w:hyperlink>
+      <w:r>
+        <w:t xml:space="preserve"> </w:t>
+      </w:r>
+      <w:r>
+        <w:t xml:space="preserve">state that both</w:t>
+      </w:r>
+      <w:r>
+        <w:t xml:space="preserve"> </w:t>
+      </w:r>
+      <w:r>
+        <w:rPr>
+          <w:rStyle w:val="VerbatimChar"/>
+        </w:rPr>
+        <w:t xml:space="preserve">bwa-mem</w:t>
+      </w:r>
+      <w:r>
+        <w:t xml:space="preserve"> </w:t>
+      </w:r>
+      <w:r>
+        <w:t xml:space="preserve">and</w:t>
+      </w:r>
+      <w:r>
+        <w:t xml:space="preserve"> </w:t>
+      </w:r>
+      <w:r>
+        <w:rPr>
+          <w:rStyle w:val="VerbatimChar"/>
+        </w:rPr>
+        <w:t xml:space="preserve">bwa-sw</w:t>
+      </w:r>
+      <w:r>
+        <w:t xml:space="preserve"> </w:t>
+      </w:r>
+      <w:r>
+        <w:t xml:space="preserve">will rescue chimeric reads.</w:t>
+      </w:r>
+    </w:p>
+    <w:bookmarkEnd w:id="35"/>
+    <w:bookmarkStart w:id="37" w:name="pair-and-sort-the-reads"/>
     <w:p>
       <w:pPr>
         <w:pStyle w:val="Heading4"/>
@@ -1912,7 +2121,7 @@
       <w:r>
         <w:t xml:space="preserve"> </w:t>
       </w:r>
-      <w:hyperlink r:id="rId34">
+      <w:hyperlink r:id="rId36">
         <w:r>
           <w:rPr>
             <w:rStyle w:val="Hyperlink"/>
@@ -1921,8 +2130,8 @@
         </w:r>
       </w:hyperlink>
     </w:p>
-    <w:bookmarkEnd w:id="35"/>
-    <w:bookmarkStart w:id="36" w:name="filter-deduplicate-pairs"/>
+    <w:bookmarkEnd w:id="37"/>
+    <w:bookmarkStart w:id="38" w:name="filter-deduplicate-pairs"/>
     <w:p>
       <w:pPr>
         <w:pStyle w:val="Heading4"/>
@@ -2016,8 +2225,8 @@
         <w:t xml:space="preserve">I have missed this step, so I have not filtered for mapping quality. I will make a histogram showing the distribution of mapq scores to see the significance of this. Or just rerun that part of the analysis.</w:t>
       </w:r>
     </w:p>
-    <w:bookmarkEnd w:id="36"/>
-    <w:bookmarkStart w:id="37" w:name="create-interaction-matrices-coolers"/>
+    <w:bookmarkEnd w:id="38"/>
+    <w:bookmarkStart w:id="39" w:name="create-interaction-matrices-coolers"/>
     <w:p>
       <w:pPr>
         <w:pStyle w:val="Heading4"/>
@@ -2173,9 +2382,9 @@
         <w:t xml:space="preserve">scores to convince you [ref]. Otherwise, I will have fixed this issue.</w:t>
       </w:r>
     </w:p>
-    <w:bookmarkEnd w:id="37"/>
-    <w:bookmarkEnd w:id="38"/>
-    <w:bookmarkStart w:id="44" w:name="notebook-edits"/>
+    <w:bookmarkEnd w:id="39"/>
+    <w:bookmarkEnd w:id="40"/>
+    <w:bookmarkStart w:id="46" w:name="notebook-edits"/>
     <w:p>
       <w:pPr>
         <w:pStyle w:val="Heading3"/>
@@ -2249,7 +2458,7 @@
         <w:t xml:space="preserve">.</w:t>
       </w:r>
     </w:p>
-    <w:bookmarkStart w:id="39" w:name="pooling-samples-merging-coolers"/>
+    <w:bookmarkStart w:id="41" w:name="pooling-samples-merging-coolers"/>
     <w:p>
       <w:pPr>
         <w:pStyle w:val="Heading4"/>
@@ -2327,8 +2536,8 @@
         <w:t xml:space="preserve">was used to merge all samples in each sub-folder (cell type) to just one interaction matrix for each cell type. The function merges matrices of the same dimensions by simply adding the interaction frequencies of each genomic position together, resulting in less empty positions by chance.</w:t>
       </w:r>
     </w:p>
-    <w:bookmarkEnd w:id="39"/>
-    <w:bookmarkStart w:id="40" w:name="create-multi-resolution-coolers-zoomify"/>
+    <w:bookmarkEnd w:id="41"/>
+    <w:bookmarkStart w:id="42" w:name="create-multi-resolution-coolers-zoomify"/>
     <w:p>
       <w:pPr>
         <w:pStyle w:val="Heading4"/>
@@ -2361,8 +2570,8 @@
         <w:t xml:space="preserve">[ref] is that it natively provides support for storing sparse interaction matrices in multiple resolutions in the same file by adding groups to the cooler [ref]. We can then efficiently store resolutions (i.e., different bin sizes) that is multiples of the smallest bin size. We chose to use 10kb, 50kb, 100kb, and 500kb bins, and the resolutions are made by recursively binning the base resolution. We call this process zoomifying.</w:t>
       </w:r>
     </w:p>
-    <w:bookmarkEnd w:id="40"/>
-    <w:bookmarkStart w:id="41" w:name="matrix-balancing-iterative-correction"/>
+    <w:bookmarkEnd w:id="42"/>
+    <w:bookmarkStart w:id="43" w:name="matrix-balancing-iterative-correction"/>
     <w:p>
       <w:pPr>
         <w:pStyle w:val="Heading4"/>
@@ -2535,8 +2744,8 @@
         <w:t xml:space="preserve">flag, and that can be added to another column, so that we can compare the difference between the two methods easily. However, we will only use the default mode for now.</w:t>
       </w:r>
     </w:p>
-    <w:bookmarkEnd w:id="41"/>
-    <w:bookmarkStart w:id="42" w:name="eigendecomposition"/>
+    <w:bookmarkEnd w:id="43"/>
+    <w:bookmarkStart w:id="44" w:name="eigendecomposition"/>
     <w:p>
       <w:pPr>
         <w:pStyle w:val="Heading4"/>
@@ -2686,8 +2895,8 @@
         <w:t xml:space="preserve">docs [ref]).</w:t>
       </w:r>
     </w:p>
-    <w:bookmarkEnd w:id="42"/>
-    <w:bookmarkStart w:id="43" w:name="plotting"/>
+    <w:bookmarkEnd w:id="44"/>
+    <w:bookmarkStart w:id="45" w:name="plotting"/>
     <w:p>
       <w:pPr>
         <w:pStyle w:val="Heading4"/>
@@ -2733,11 +2942,11 @@
         <w:br w:type="page"/>
       </w:r>
     </w:p>
-    <w:bookmarkEnd w:id="43"/>
-    <w:bookmarkEnd w:id="44"/>
     <w:bookmarkEnd w:id="45"/>
     <w:bookmarkEnd w:id="46"/>
-    <w:bookmarkStart w:id="47" w:name="results"/>
+    <w:bookmarkEnd w:id="47"/>
+    <w:bookmarkEnd w:id="48"/>
+    <w:bookmarkStart w:id="49" w:name="results"/>
     <w:p>
       <w:pPr>
         <w:pStyle w:val="Heading1"/>
@@ -2759,8 +2968,8 @@
         <w:br w:type="page"/>
       </w:r>
     </w:p>
-    <w:bookmarkEnd w:id="47"/>
-    <w:bookmarkStart w:id="48" w:name="discussion"/>
+    <w:bookmarkEnd w:id="49"/>
+    <w:bookmarkStart w:id="50" w:name="discussion"/>
     <w:p>
       <w:pPr>
         <w:pStyle w:val="Heading1"/>
@@ -2782,8 +2991,8 @@
         <w:br w:type="page"/>
       </w:r>
     </w:p>
-    <w:bookmarkEnd w:id="48"/>
-    <w:bookmarkStart w:id="66" w:name="bibliography"/>
+    <w:bookmarkEnd w:id="50"/>
+    <w:bookmarkStart w:id="68" w:name="bibliography"/>
     <w:p>
       <w:pPr>
         <w:pStyle w:val="Heading1"/>
@@ -2792,8 +3001,8 @@
         <w:t xml:space="preserve">Bibliography</w:t>
       </w:r>
     </w:p>
-    <w:bookmarkStart w:id="65" w:name="refs"/>
-    <w:bookmarkStart w:id="50" w:name="ref-imakaev_iterative_2012"/>
+    <w:bookmarkStart w:id="67" w:name="refs"/>
+    <w:bookmarkStart w:id="52" w:name="ref-imakaev_iterative_2012"/>
     <w:p>
       <w:pPr>
         <w:pStyle w:val="Bibliography"/>
@@ -2844,7 +3053,7 @@
       <w:r>
         <w:t xml:space="preserve"> </w:t>
       </w:r>
-      <w:hyperlink r:id="rId49">
+      <w:hyperlink r:id="rId51">
         <w:r>
           <w:rPr>
             <w:rStyle w:val="Hyperlink"/>
@@ -2856,8 +3065,8 @@
         <w:t xml:space="preserve">.</w:t>
       </w:r>
     </w:p>
-    <w:bookmarkEnd w:id="50"/>
-    <w:bookmarkStart w:id="52" w:name="ref-jaenike_sex_2001"/>
+    <w:bookmarkEnd w:id="52"/>
+    <w:bookmarkStart w:id="54" w:name="ref-jaenike_sex_2001"/>
     <w:p>
       <w:pPr>
         <w:pStyle w:val="Bibliography"/>
@@ -2911,7 +3120,7 @@
       <w:r>
         <w:t xml:space="preserve"> </w:t>
       </w:r>
-      <w:hyperlink r:id="rId51">
+      <w:hyperlink r:id="rId53">
         <w:r>
           <w:rPr>
             <w:rStyle w:val="Hyperlink"/>
@@ -2923,8 +3132,8 @@
         <w:t xml:space="preserve">.</w:t>
       </w:r>
     </w:p>
-    <w:bookmarkEnd w:id="52"/>
-    <w:bookmarkStart w:id="54" w:name="ref-lieberman_aiden_comprehensive_2009"/>
+    <w:bookmarkEnd w:id="54"/>
+    <w:bookmarkStart w:id="56" w:name="ref-lieberman_aiden_comprehensive_2009"/>
     <w:p>
       <w:pPr>
         <w:pStyle w:val="Bibliography"/>
@@ -3026,7 +3235,7 @@
       <w:r>
         <w:t xml:space="preserve"> </w:t>
       </w:r>
-      <w:hyperlink r:id="rId53">
+      <w:hyperlink r:id="rId55">
         <w:r>
           <w:rPr>
             <w:rStyle w:val="Hyperlink"/>
@@ -3038,8 +3247,8 @@
         <w:t xml:space="preserve">.</w:t>
       </w:r>
     </w:p>
-    <w:bookmarkEnd w:id="54"/>
-    <w:bookmarkStart w:id="56" w:name="ref-munch_group_2024"/>
+    <w:bookmarkEnd w:id="56"/>
+    <w:bookmarkStart w:id="58" w:name="ref-munch_group_2024"/>
     <w:p>
       <w:pPr>
         <w:pStyle w:val="Bibliography"/>
@@ -3056,7 +3265,7 @@
       <w:r>
         <w:t xml:space="preserve"> </w:t>
       </w:r>
-      <w:hyperlink r:id="rId55">
+      <w:hyperlink r:id="rId57">
         <w:r>
           <w:rPr>
             <w:rStyle w:val="Hyperlink"/>
@@ -3068,8 +3277,8 @@
         <w:t xml:space="preserve">.</w:t>
       </w:r>
     </w:p>
-    <w:bookmarkEnd w:id="56"/>
-    <w:bookmarkStart w:id="58" w:name="ref-open2c"/>
+    <w:bookmarkEnd w:id="58"/>
+    <w:bookmarkStart w:id="60" w:name="ref-open2c"/>
     <w:p>
       <w:pPr>
         <w:pStyle w:val="Bibliography"/>
@@ -3129,7 +3338,7 @@
       <w:r>
         <w:t xml:space="preserve"> </w:t>
       </w:r>
-      <w:hyperlink r:id="rId57">
+      <w:hyperlink r:id="rId59">
         <w:r>
           <w:rPr>
             <w:rStyle w:val="Hyperlink"/>
@@ -3141,8 +3350,8 @@
         <w:t xml:space="preserve">.</w:t>
       </w:r>
     </w:p>
-    <w:bookmarkEnd w:id="58"/>
-    <w:bookmarkStart w:id="60" w:name="ref-skov_extraordinary_2023"/>
+    <w:bookmarkEnd w:id="60"/>
+    <w:bookmarkStart w:id="62" w:name="ref-skov_extraordinary_2023"/>
     <w:p>
       <w:pPr>
         <w:pStyle w:val="Bibliography"/>
@@ -3187,7 +3396,7 @@
       <w:r>
         <w:t xml:space="preserve"> </w:t>
       </w:r>
-      <w:hyperlink r:id="rId59">
+      <w:hyperlink r:id="rId61">
         <w:r>
           <w:rPr>
             <w:rStyle w:val="Hyperlink"/>
@@ -3199,8 +3408,8 @@
         <w:t xml:space="preserve">.</w:t>
       </w:r>
     </w:p>
-    <w:bookmarkEnd w:id="60"/>
-    <w:bookmarkStart w:id="62" w:name="ref-sorensen_genome_wide_2023"/>
+    <w:bookmarkEnd w:id="62"/>
+    <w:bookmarkStart w:id="64" w:name="ref-sorensen_genome_wide_2023"/>
     <w:p>
       <w:pPr>
         <w:pStyle w:val="Bibliography"/>
@@ -3233,7 +3442,7 @@
       <w:r>
         <w:t xml:space="preserve"> </w:t>
       </w:r>
-      <w:hyperlink r:id="rId61">
+      <w:hyperlink r:id="rId63">
         <w:r>
           <w:rPr>
             <w:rStyle w:val="Hyperlink"/>
@@ -3245,8 +3454,8 @@
         <w:t xml:space="preserve">.</w:t>
       </w:r>
     </w:p>
-    <w:bookmarkEnd w:id="62"/>
-    <w:bookmarkStart w:id="64" w:name="ref-wang_reprogramming_2019"/>
+    <w:bookmarkEnd w:id="64"/>
+    <w:bookmarkStart w:id="66" w:name="ref-wang_reprogramming_2019"/>
     <w:p>
       <w:pPr>
         <w:pStyle w:val="Bibliography"/>
@@ -3312,7 +3521,7 @@
       <w:r>
         <w:t xml:space="preserve"> </w:t>
       </w:r>
-      <w:hyperlink r:id="rId63">
+      <w:hyperlink r:id="rId65">
         <w:r>
           <w:rPr>
             <w:rStyle w:val="Hyperlink"/>
@@ -3324,9 +3533,9 @@
         <w:t xml:space="preserve">.</w:t>
       </w:r>
     </w:p>
-    <w:bookmarkEnd w:id="64"/>
-    <w:bookmarkEnd w:id="65"/>
     <w:bookmarkEnd w:id="66"/>
+    <w:bookmarkEnd w:id="67"/>
+    <w:bookmarkEnd w:id="68"/>
     <w:sectPr/>
   </w:body>
 </w:document>
@@ -3701,13 +3910,13 @@
     <w:abstractNumId w:val="993"/>
   </w:num>
   <w:num w:numId="1004">
-    <w:abstractNumId w:val="992"/>
+    <w:abstractNumId w:val="993"/>
   </w:num>
   <w:num w:numId="1005">
     <w:abstractNumId w:val="993"/>
   </w:num>
   <w:num w:numId="1006">
-    <w:abstractNumId w:val="992"/>
+    <w:abstractNumId w:val="993"/>
   </w:num>
   <w:num w:numId="1007">
     <w:abstractNumId w:val="992"/>

</xml_diff>